<commit_message>
final changes for resubmit and letter to editor
</commit_message>
<xml_diff>
--- a/drafts/202511_jeh_second_resubmit/marriage_bars_main.docx
+++ b/drafts/202511_jeh_second_resubmit/marriage_bars_main.docx
@@ -212,7 +212,21 @@
           <w:rFonts w:ascii="Times New Roman" w:hAnsi="Times New Roman" w:cs="Times New Roman"/>
           <w:sz w:val="22"/>
         </w:rPr>
-        <w:t xml:space="preserve">Married women in the early 20th century U.S. faced “marriage bars,” a form of employer discrimination that barred them from paid employment. However, because the end of marriage bar use coincided with shifting social norms and labor market conditions, it is unclear how the end of marriage bars affected women’s employment. We study the effects of the state-level prohibition of marriage bars in teaching during the 1930s. A difference-in-differences design shows that the prohibitions increased the share of married women teachers by 3.5 p.p. (20%), partly by leading unmarried women to </w:t>
+        <w:t xml:space="preserve">Married women in the early </w:t>
+      </w:r>
+      <w:r>
+        <w:rPr>
+          <w:rFonts w:ascii="Times New Roman" w:hAnsi="Times New Roman" w:cs="Times New Roman"/>
+          <w:sz w:val="22"/>
+        </w:rPr>
+        <w:t>twentie</w:t>
+      </w:r>
+      <w:r>
+        <w:rPr>
+          <w:rFonts w:ascii="Times New Roman" w:hAnsi="Times New Roman" w:cs="Times New Roman"/>
+          <w:sz w:val="22"/>
+        </w:rPr>
+        <w:t xml:space="preserve">th century U.S. faced “marriage bars,” a form of employer discrimination that barred them from paid employment. However, because the end of marriage bar use coincided with shifting social norms and labor market conditions, it is unclear how the end of marriage bars affected women’s employment. We study the effects of the state-level prohibition of marriage bars in teaching during the 1930s. A difference-in-differences design shows that the prohibitions increased the share of married women teachers by 3.5 p.p. (20%), partly by leading unmarried women to </w:t>
       </w:r>
       <w:r>
         <w:rPr>
@@ -5362,13 +5376,7 @@
           <w:rFonts w:ascii="Times New Roman" w:hAnsi="Times New Roman" w:cs="Times New Roman"/>
         </w:rPr>
         <w:lastRenderedPageBreak/>
-        <w:t>Next,</w:t>
-      </w:r>
-      <w:r>
-        <w:rPr>
-          <w:rFonts w:ascii="Times New Roman" w:hAnsi="Times New Roman" w:cs="Times New Roman"/>
-        </w:rPr>
-        <w:t xml:space="preserve"> we examine the effects for married women who were not in the labor force prior to the prohibitions. Results are shown in Panel 2. The majority of married women in our linked sample who were not in the labor force in 1920 stayed married (93%) and out of the labor force (88%) in 1930. Yet the prohibitions led to a 0.06 p.p. increase in the likelihood that married women who were previously not in the labor force became teachers (Column (2))—a 33% increase relative to the small baseline share of white married women who entered teaching after marriage—and led women to be less likely to stay out of the labor force (Column (4)).</w:t>
+        <w:t>Next, we examine the effects for married women who were not in the labor force prior to the prohibitions. Results are shown in Panel 2. The majority of married women in our linked sample who were not in the labor force in 1920 stayed married (93%) and out of the labor force (88%) in 1930. Yet the prohibitions led to a 0.06 p.p. increase in the likelihood that married women who were previously not in the labor force became teachers (Column (2))—a 33% increase relative to the small baseline share of white married women who entered teaching after marriage—and led women to be less likely to stay out of the labor force (Column (4)).</w:t>
       </w:r>
     </w:p>
     <w:p>
@@ -5430,7 +5438,6 @@
         <w:rPr>
           <w:rFonts w:ascii="Times New Roman" w:hAnsi="Times New Roman" w:cs="Times New Roman"/>
         </w:rPr>
-        <w:lastRenderedPageBreak/>
         <w:t xml:space="preserve">Our results suggest that the increase in married women in teaching was driven entirely by changes in extensive margin labor supply, both by increasing </w:t>
       </w:r>
       <w:r>
@@ -5533,14 +5540,7 @@
         <w:rPr>
           <w:rFonts w:ascii="Times New Roman" w:hAnsi="Times New Roman" w:cs="Times New Roman"/>
         </w:rPr>
-        <w:t xml:space="preserve">What were the consequences of the prohibitions on the employment of men and unmarried women, who were not directly targeted by the marriage bar prohibitions? We first look at effects within teaching. One possibility is that the influx of married women led to an overall expansion of the teacher labor force, resulting in larger teacher populations with no effects on men and single </w:t>
-      </w:r>
-      <w:r>
-        <w:rPr>
-          <w:rFonts w:ascii="Times New Roman" w:hAnsi="Times New Roman" w:cs="Times New Roman"/>
-        </w:rPr>
-        <w:lastRenderedPageBreak/>
-        <w:t xml:space="preserve">women teachers. We are able to conclusively rule out this possibility in Table </w:t>
+        <w:t xml:space="preserve">What were the consequences of the prohibitions on the employment of men and unmarried women, who were not directly targeted by the marriage bar prohibitions? We first look at effects within teaching. One possibility is that the influx of married women led to an overall expansion of the teacher labor force, resulting in larger teacher populations with no effects on men and single women teachers. We are able to conclusively rule out this possibility in Table </w:t>
       </w:r>
       <w:r>
         <w:rPr>
@@ -5701,7 +5701,6 @@
         <w:rPr>
           <w:rFonts w:ascii="Times New Roman" w:hAnsi="Times New Roman" w:cs="Times New Roman"/>
         </w:rPr>
-        <w:lastRenderedPageBreak/>
         <w:t xml:space="preserve">Table </w:t>
       </w:r>
       <w:r>
@@ -5792,7 +5791,6 @@
         <w:rPr>
           <w:rFonts w:ascii="Times New Roman" w:hAnsi="Times New Roman" w:cs="Times New Roman"/>
         </w:rPr>
-        <w:lastRenderedPageBreak/>
         <w:t>Finally, we detect no effect of the prohibitions on the overall LFP of women, as shown in Online Appendix Table B8. However, this result is unsurprising, given that the prohibitions only targeted teaching, and—despite teaching being an important occupation for women—teachers comprised only a small share of all women (2.2% of working-age women in 1930).</w:t>
       </w:r>
     </w:p>
@@ -5861,14 +5859,7 @@
         <w:rPr>
           <w:rFonts w:ascii="Times New Roman" w:hAnsi="Times New Roman" w:cs="Times New Roman"/>
         </w:rPr>
-        <w:t xml:space="preserve">First, to test whether the bans may have coincided with differential trends in attitudes towards employing married women or economic conditions in treated and control states, </w:t>
-      </w:r>
-      <w:r>
-        <w:rPr>
-          <w:rFonts w:ascii="Times New Roman" w:hAnsi="Times New Roman" w:cs="Times New Roman"/>
-        </w:rPr>
-        <w:lastRenderedPageBreak/>
-        <w:t xml:space="preserve">we conduct a placebo test by examining whether the prohibitions in teaching affected workers in a different occupation: </w:t>
+        <w:t xml:space="preserve">First, to test whether the bans may have coincided with differential trends in attitudes towards employing married women or economic conditions in treated and control states, we conduct a placebo test by examining whether the prohibitions in teaching affected workers in a different occupation: </w:t>
       </w:r>
       <w:r>
         <w:rPr>
@@ -5994,7 +5985,6 @@
           <w:rFonts w:ascii="Times New Roman" w:hAnsi="Times New Roman" w:cs="Times New Roman"/>
           <w:b/>
         </w:rPr>
-        <w:lastRenderedPageBreak/>
         <w:t xml:space="preserve">State-Level Analysis. </w:t>
       </w:r>
       <w:r>
@@ -6106,14 +6096,7 @@
         <w:rPr>
           <w:rFonts w:ascii="Times New Roman" w:hAnsi="Times New Roman" w:cs="Times New Roman"/>
         </w:rPr>
-        <w:t xml:space="preserve">Finally, we discuss the robustness of our results to the impacts of the Great Depression and New Deal. Our alternate control group designs allow us to address the potential bias caused by treated states being more severely impacted overall by the Great Depression than control states. In our border counties design, we compare counties that share similar industry composition and other unobservable characteristics before 1933, and hence are more likely to experience similar effects of the Great Depression and more similar New Deal support. In our matched counties design, we match counties on retail sales per capita in 1929 and growth over time. We also examine how our results are affected by including controls for county </w:t>
-      </w:r>
-      <w:r>
-        <w:rPr>
-          <w:rFonts w:ascii="Times New Roman" w:hAnsi="Times New Roman" w:cs="Times New Roman"/>
-        </w:rPr>
-        <w:lastRenderedPageBreak/>
-        <w:t>unemployment rates and industry composition. Finally, in Column (5) of Online Appendix Table B6, we present our results excluding counties in the TVA. As discussed above, our results are robust to all these specifications, suggesting that any biases caused by the Great Depression are minimal.</w:t>
+        <w:t>Finally, we discuss the robustness of our results to the impacts of the Great Depression and New Deal. Our alternate control group designs allow us to address the potential bias caused by treated states being more severely impacted overall by the Great Depression than control states. In our border counties design, we compare counties that share similar industry composition and other unobservable characteristics before 1933, and hence are more likely to experience similar effects of the Great Depression and more similar New Deal support. In our matched counties design, we match counties on retail sales per capita in 1929 and growth over time. We also examine how our results are affected by including controls for county unemployment rates and industry composition. Finally, in Column (5) of Online Appendix Table B6, we present our results excluding counties in the TVA. As discussed above, our results are robust to all these specifications, suggesting that any biases caused by the Great Depression are minimal.</w:t>
       </w:r>
     </w:p>
     <w:p>
@@ -6174,7 +6157,6 @@
         <w:rPr>
           <w:rFonts w:ascii="Times New Roman" w:hAnsi="Times New Roman" w:cs="Times New Roman"/>
         </w:rPr>
-        <w:lastRenderedPageBreak/>
         <w:t>Our study provides causal evidence that despite the strong social norm that married women stay out of the labor force in early 1900s U.S., there was demand among white women to work while married. Making discriminatory hiring practices against married women illegal in one occupation, even as early as the 1930s, pulled more white married women into the labor market in just a few years.</w:t>
       </w:r>
     </w:p>
@@ -6375,7 +6357,6 @@
         <w:rPr>
           <w:rFonts w:ascii="Times New Roman" w:hAnsi="Times New Roman" w:cs="Times New Roman"/>
         </w:rPr>
-        <w:lastRenderedPageBreak/>
         <w:t xml:space="preserve">Case of the Americans with Disabilities Act.” </w:t>
       </w:r>
       <w:r>
@@ -6675,7 +6656,6 @@
         <w:rPr>
           <w:rFonts w:ascii="Times New Roman" w:hAnsi="Times New Roman" w:cs="Times New Roman"/>
         </w:rPr>
-        <w:lastRenderedPageBreak/>
         <w:t>Boustan</w:t>
       </w:r>
       <w:proofErr w:type="spellEnd"/>
@@ -7021,7 +7001,6 @@
           <w:rFonts w:ascii="Times New Roman" w:hAnsi="Times New Roman" w:cs="Times New Roman"/>
           <w:i/>
         </w:rPr>
-        <w:lastRenderedPageBreak/>
         <w:t xml:space="preserve">Daily Press, </w:t>
       </w:r>
       <w:r>
@@ -7374,7 +7353,7 @@
               </wp:anchor>
             </w:drawing>
           </mc:Choice>
-          <mc:Fallback xmlns:w16sdtfl="http://schemas.microsoft.com/office/word/2024/wordml/sdtformatlock" xmlns:w16du="http://schemas.microsoft.com/office/word/2023/wordml/word16du">
+          <mc:Fallback xmlns:w16du="http://schemas.microsoft.com/office/word/2023/wordml/word16du" xmlns:w16sdtfl="http://schemas.microsoft.com/office/word/2024/wordml/sdtformatlock">
             <w:pict>
               <v:group w14:anchorId="6475339A" id="Group 45501" o:spid="_x0000_s1026" style="position:absolute;margin-left:0;margin-top:5.95pt;width:35.1pt;height:.6pt;z-index:251664384" coordsize="445999,7595" o:gfxdata="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">
                 <v:shape id="Shape 2228" o:spid="_x0000_s1027" style="position:absolute;width:445999;height:0;visibility:visible;mso-wrap-style:square;v-text-anchor:top" coordsize="445999,0" o:gfxdata="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" path="m,l445999,e" filled="f" strokeweight=".21097mm">
@@ -7419,7 +7398,6 @@
           <w:rFonts w:ascii="Times New Roman" w:eastAsia="Calibri" w:hAnsi="Times New Roman" w:cs="Times New Roman"/>
           <w:noProof/>
         </w:rPr>
-        <w:lastRenderedPageBreak/>
         <mc:AlternateContent>
           <mc:Choice Requires="wpg">
             <w:drawing>
@@ -7499,7 +7477,7 @@
               </wp:anchor>
             </w:drawing>
           </mc:Choice>
-          <mc:Fallback xmlns:w16sdtfl="http://schemas.microsoft.com/office/word/2024/wordml/sdtformatlock" xmlns:w16du="http://schemas.microsoft.com/office/word/2023/wordml/word16du">
+          <mc:Fallback xmlns:w16du="http://schemas.microsoft.com/office/word/2023/wordml/word16du" xmlns:w16sdtfl="http://schemas.microsoft.com/office/word/2024/wordml/sdtformatlock">
             <w:pict>
               <v:group w14:anchorId="172216A1" id="Group 45502" o:spid="_x0000_s1026" style="position:absolute;margin-left:0;margin-top:5.95pt;width:35.1pt;height:.6pt;z-index:251665408" coordsize="445999,7595" o:gfxdata="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">
                 <v:shape id="Shape 2234" o:spid="_x0000_s1027" style="position:absolute;width:445999;height:0;visibility:visible;mso-wrap-style:square;v-text-anchor:top" coordsize="445999,0" o:gfxdata="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" path="m,l445999,e" filled="f" strokeweight=".21097mm">
@@ -7869,7 +7847,6 @@
         <w:rPr>
           <w:rFonts w:ascii="Times New Roman" w:hAnsi="Times New Roman" w:cs="Times New Roman"/>
         </w:rPr>
-        <w:lastRenderedPageBreak/>
         <w:t xml:space="preserve">Act.” </w:t>
       </w:r>
       <w:r>
@@ -8063,7 +8040,7 @@
               </wp:anchor>
             </w:drawing>
           </mc:Choice>
-          <mc:Fallback xmlns:w16sdtfl="http://schemas.microsoft.com/office/word/2024/wordml/sdtformatlock" xmlns:w16du="http://schemas.microsoft.com/office/word/2023/wordml/word16du">
+          <mc:Fallback xmlns:w16du="http://schemas.microsoft.com/office/word/2023/wordml/word16du" xmlns:w16sdtfl="http://schemas.microsoft.com/office/word/2024/wordml/sdtformatlock">
             <w:pict>
               <v:group w14:anchorId="66F5DA35" id="Group 42719" o:spid="_x0000_s1026" style="position:absolute;margin-left:0;margin-top:5.95pt;width:35.1pt;height:.6pt;z-index:251666432" coordsize="445999,7595" o:gfxdata="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">
                 <v:shape id="Shape 2294" o:spid="_x0000_s1027" style="position:absolute;width:445999;height:0;visibility:visible;mso-wrap-style:square;v-text-anchor:top" coordsize="445999,0" o:gfxdata="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" path="m,l445999,e" filled="f" strokeweight=".21097mm">
@@ -8389,7 +8366,7 @@
               </wp:anchor>
             </w:drawing>
           </mc:Choice>
-          <mc:Fallback xmlns:w16sdtfl="http://schemas.microsoft.com/office/word/2024/wordml/sdtformatlock" xmlns:w16du="http://schemas.microsoft.com/office/word/2023/wordml/word16du">
+          <mc:Fallback xmlns:w16du="http://schemas.microsoft.com/office/word/2023/wordml/word16du" xmlns:w16sdtfl="http://schemas.microsoft.com/office/word/2024/wordml/sdtformatlock">
             <w:pict>
               <v:group w14:anchorId="6C7A59B2" id="Group 41043" o:spid="_x0000_s1026" style="position:absolute;margin-left:0;margin-top:5.95pt;width:35.1pt;height:.6pt;z-index:251667456" coordsize="445999,7595" o:gfxdata="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">
                 <v:shape id="Shape 2335" o:spid="_x0000_s1027" style="position:absolute;width:445999;height:0;visibility:visible;mso-wrap-style:square;v-text-anchor:top" coordsize="445999,0" o:gfxdata="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" path="m,l445999,e" filled="f" strokeweight=".21097mm">
@@ -8434,7 +8411,6 @@
           <w:rFonts w:ascii="Times New Roman" w:eastAsia="Calibri" w:hAnsi="Times New Roman" w:cs="Times New Roman"/>
           <w:noProof/>
         </w:rPr>
-        <w:lastRenderedPageBreak/>
         <mc:AlternateContent>
           <mc:Choice Requires="wpg">
             <w:drawing>
@@ -8514,7 +8490,7 @@
               </wp:anchor>
             </w:drawing>
           </mc:Choice>
-          <mc:Fallback xmlns:w16sdtfl="http://schemas.microsoft.com/office/word/2024/wordml/sdtformatlock" xmlns:w16du="http://schemas.microsoft.com/office/word/2023/wordml/word16du">
+          <mc:Fallback xmlns:w16du="http://schemas.microsoft.com/office/word/2023/wordml/word16du" xmlns:w16sdtfl="http://schemas.microsoft.com/office/word/2024/wordml/sdtformatlock">
             <w:pict>
               <v:group w14:anchorId="26223232" id="Group 41046" o:spid="_x0000_s1026" style="position:absolute;margin-left:0;margin-top:5.95pt;width:35.1pt;height:.6pt;z-index:251668480" coordsize="445999,7595" o:gfxdata="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">
                 <v:shape id="Shape 2340" o:spid="_x0000_s1027" style="position:absolute;width:445999;height:0;visibility:visible;mso-wrap-style:square;v-text-anchor:top" coordsize="445999,0" o:gfxdata="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" path="m,l445999,e" filled="f" strokeweight=".21097mm">
@@ -8837,7 +8813,6 @@
         <w:rPr>
           <w:rFonts w:ascii="Times New Roman" w:hAnsi="Times New Roman" w:cs="Times New Roman"/>
         </w:rPr>
-        <w:lastRenderedPageBreak/>
         <w:t xml:space="preserve">U.S. Department of Education, National Center for Education Statistics. </w:t>
       </w:r>
       <w:r>
@@ -8873,7 +8848,6 @@
         <w:rPr>
           <w:rFonts w:ascii="Times New Roman" w:hAnsi="Times New Roman" w:cs="Times New Roman"/>
         </w:rPr>
-        <w:lastRenderedPageBreak/>
         <w:t>Tables</w:t>
       </w:r>
     </w:p>
@@ -13522,7 +13496,6 @@
         <w:rPr>
           <w:rFonts w:ascii="Times New Roman" w:hAnsi="Times New Roman" w:cs="Times New Roman"/>
         </w:rPr>
-        <w:lastRenderedPageBreak/>
         <w:t>Table 2: Estimated effects of the prohibition of marriage bars on married women teachers</w:t>
       </w:r>
     </w:p>
@@ -13657,7 +13630,7 @@
               </wp:inline>
             </w:drawing>
           </mc:Choice>
-          <mc:Fallback xmlns:a="http://schemas.openxmlformats.org/drawingml/2006/main" xmlns:w16sdtfl="http://schemas.microsoft.com/office/word/2024/wordml/sdtformatlock" xmlns:w16du="http://schemas.microsoft.com/office/word/2023/wordml/word16du">
+          <mc:Fallback xmlns:w16du="http://schemas.microsoft.com/office/word/2023/wordml/word16du" xmlns:w16sdtfl="http://schemas.microsoft.com/office/word/2024/wordml/sdtformatlock" xmlns:a="http://schemas.openxmlformats.org/drawingml/2006/main">
             <w:pict>
               <v:group id="Group 46456" style="width:590.315pt;height:2.39101pt;mso-position-horizontal-relative:char;mso-position-vertical-relative:line" coordsize="74970,303">
                 <v:shape id="Shape 2381" style="position:absolute;width:74970;height:0;left:0;top:0;" coordsize="7497001,0" path="m0,0l7497001,0">
@@ -16178,7 +16151,6 @@
           <w:rFonts w:ascii="Times New Roman" w:hAnsi="Times New Roman" w:cs="Times New Roman"/>
           <w:sz w:val="17"/>
         </w:rPr>
-        <w:lastRenderedPageBreak/>
         <w:t>Table 3: Estimated effects of the prohibitions on women’s propensity to get married and either teach, work outside of teaching, or exit the labor force.</w:t>
       </w:r>
     </w:p>
@@ -19677,7 +19649,6 @@
           <w:rFonts w:ascii="Times New Roman" w:hAnsi="Times New Roman" w:cs="Times New Roman"/>
           <w:sz w:val="19"/>
         </w:rPr>
-        <w:lastRenderedPageBreak/>
         <w:t>Table 4: Estimated effects of the prohibitions on the gender composition of teachers</w:t>
       </w:r>
     </w:p>
@@ -23175,7 +23146,6 @@
         <w:rPr>
           <w:rFonts w:ascii="Times New Roman" w:hAnsi="Times New Roman" w:cs="Times New Roman"/>
         </w:rPr>
-        <w:lastRenderedPageBreak/>
         <w:t>Figures</w:t>
       </w:r>
     </w:p>
@@ -23327,7 +23297,6 @@
           <w:rFonts w:ascii="Times New Roman" w:hAnsi="Times New Roman" w:cs="Times New Roman"/>
           <w:noProof/>
         </w:rPr>
-        <w:lastRenderedPageBreak/>
         <w:drawing>
           <wp:inline distT="0" distB="0" distL="0" distR="0" wp14:anchorId="1B639734" wp14:editId="56AC7264">
             <wp:extent cx="5943600" cy="3714750"/>
@@ -23452,7 +23421,6 @@
           <w:rFonts w:ascii="Times New Roman" w:hAnsi="Times New Roman" w:cs="Times New Roman"/>
           <w:noProof/>
         </w:rPr>
-        <w:lastRenderedPageBreak/>
         <w:drawing>
           <wp:inline distT="0" distB="0" distL="0" distR="0" wp14:anchorId="30AD51A0" wp14:editId="73C7068F">
             <wp:extent cx="5125576" cy="3200400"/>

</xml_diff>